<commit_message>
update axiom template for fixed partial pontic procedures
</commit_message>
<xml_diff>
--- a/src/data/Axiom template for fixed partial pontic procedures.docx
+++ b/src/data/Axiom template for fixed partial pontic procedures.docx
@@ -330,6 +330,14 @@
         </w:rPr>
         <w:t>- Relate material entities</w:t>
       </w:r>
+      <w:r>
+        <w:rPr>
+          <w:b/>
+        </w:rPr>
+        <w:t>s</w:t>
+      </w:r>
+      <w:bookmarkStart w:id="0" w:name="_GoBack"/>
+      <w:bookmarkEnd w:id="0"/>
     </w:p>
     <w:p>
       <w:pPr>
@@ -830,17 +838,25 @@
           <w:i/>
         </w:rPr>
       </w:pPr>
-      <w:r>
-        <w:rPr>
-          <w:i/>
-        </w:rPr>
-        <w:t>:</w:t>
-      </w:r>
-      <w:r>
-        <w:rPr>
-          <w:i/>
-        </w:rPr>
-        <w:t xml:space="preserve">procedure </w:t>
+      <w:proofErr w:type="gramStart"/>
+      <w:r>
+        <w:rPr>
+          <w:i/>
+        </w:rPr>
+        <w:t>:</w:t>
+      </w:r>
+      <w:r>
+        <w:rPr>
+          <w:i/>
+        </w:rPr>
+        <w:t>procedure</w:t>
+      </w:r>
+      <w:proofErr w:type="gramEnd"/>
+      <w:r>
+        <w:rPr>
+          <w:i/>
+        </w:rPr>
+        <w:t xml:space="preserve"> </w:t>
       </w:r>
       <w:proofErr w:type="spellStart"/>
       <w:r>
@@ -868,8 +884,6 @@
         </w:rPr>
         <w:t>tooth</w:t>
       </w:r>
-      <w:bookmarkStart w:id="0" w:name="_GoBack"/>
-      <w:bookmarkEnd w:id="0"/>
     </w:p>
     <w:p>
       <w:pPr>

</xml_diff>

<commit_message>
update typos in axiom templates and ontology
</commit_message>
<xml_diff>
--- a/src/data/Axiom template for fixed partial pontic procedures.docx
+++ b/src/data/Axiom template for fixed partial pontic procedures.docx
@@ -336,6 +336,464 @@
         </w:rPr>
         <w:t>s</w:t>
       </w:r>
+    </w:p>
+    <w:p>
+      <w:pPr>
+        <w:rPr>
+          <w:i/>
+        </w:rPr>
+      </w:pPr>
+      <w:proofErr w:type="gramStart"/>
+      <w:r>
+        <w:rPr>
+          <w:i/>
+        </w:rPr>
+        <w:t>:material</w:t>
+      </w:r>
+      <w:proofErr w:type="gramEnd"/>
+      <w:r>
+        <w:t xml:space="preserve"> </w:t>
+      </w:r>
+      <w:r>
+        <w:rPr>
+          <w:b/>
+        </w:rPr>
+        <w:t>part of</w:t>
+      </w:r>
+      <w:r>
+        <w:t xml:space="preserve"> </w:t>
+      </w:r>
+      <w:r>
+        <w:rPr>
+          <w:i/>
+        </w:rPr>
+        <w:t>:prosthetic tooth</w:t>
+      </w:r>
+    </w:p>
+    <w:p>
+      <w:proofErr w:type="gramStart"/>
+      <w:r>
+        <w:rPr>
+          <w:i/>
+        </w:rPr>
+        <w:t>:prosthetic</w:t>
+      </w:r>
+      <w:proofErr w:type="gramEnd"/>
+      <w:r>
+        <w:rPr>
+          <w:i/>
+        </w:rPr>
+        <w:t xml:space="preserve"> tooth</w:t>
+      </w:r>
+      <w:r>
+        <w:t xml:space="preserve"> </w:t>
+      </w:r>
+      <w:r>
+        <w:rPr>
+          <w:b/>
+        </w:rPr>
+        <w:t>part of</w:t>
+      </w:r>
+      <w:r>
+        <w:rPr>
+          <w:i/>
+        </w:rPr>
+        <w:t xml:space="preserve"> :</w:t>
+      </w:r>
+      <w:r>
+        <w:rPr>
+          <w:i/>
+        </w:rPr>
+        <w:t xml:space="preserve">fixed </w:t>
+      </w:r>
+      <w:r>
+        <w:rPr>
+          <w:i/>
+        </w:rPr>
+        <w:t xml:space="preserve">partial </w:t>
+      </w:r>
+      <w:r>
+        <w:rPr>
+          <w:i/>
+        </w:rPr>
+        <w:t>denture</w:t>
+      </w:r>
+    </w:p>
+    <w:p>
+      <w:pPr>
+        <w:rPr>
+          <w:i/>
+        </w:rPr>
+      </w:pPr>
+      <w:proofErr w:type="gramStart"/>
+      <w:r>
+        <w:rPr>
+          <w:i/>
+        </w:rPr>
+        <w:t>:</w:t>
+      </w:r>
+      <w:r>
+        <w:rPr>
+          <w:i/>
+        </w:rPr>
+        <w:t>fixed</w:t>
+      </w:r>
+      <w:proofErr w:type="gramEnd"/>
+      <w:r>
+        <w:rPr>
+          <w:i/>
+        </w:rPr>
+        <w:t xml:space="preserve"> </w:t>
+      </w:r>
+      <w:r>
+        <w:rPr>
+          <w:i/>
+        </w:rPr>
+        <w:t xml:space="preserve">partial </w:t>
+      </w:r>
+      <w:r>
+        <w:rPr>
+          <w:i/>
+        </w:rPr>
+        <w:t>denture</w:t>
+      </w:r>
+      <w:r>
+        <w:t xml:space="preserve"> </w:t>
+      </w:r>
+      <w:r>
+        <w:rPr>
+          <w:b/>
+        </w:rPr>
+        <w:t>part of</w:t>
+      </w:r>
+      <w:r>
+        <w:t xml:space="preserve"> </w:t>
+      </w:r>
+      <w:r>
+        <w:rPr>
+          <w:i/>
+        </w:rPr>
+        <w:t>:</w:t>
+      </w:r>
+      <w:r>
+        <w:rPr>
+          <w:i/>
+        </w:rPr>
+        <w:t>patient</w:t>
+      </w:r>
+    </w:p>
+    <w:p>
+      <w:pPr>
+        <w:rPr>
+          <w:i/>
+        </w:rPr>
+      </w:pPr>
+    </w:p>
+    <w:p>
+      <w:pPr>
+        <w:rPr>
+          <w:b/>
+        </w:rPr>
+      </w:pPr>
+      <w:r>
+        <w:rPr>
+          <w:b/>
+          <w:i/>
+        </w:rPr>
+        <w:t xml:space="preserve">- </w:t>
+      </w:r>
+      <w:r>
+        <w:rPr>
+          <w:b/>
+        </w:rPr>
+        <w:t>De</w:t>
+      </w:r>
+      <w:r>
+        <w:rPr>
+          <w:b/>
+        </w:rPr>
+        <w:t xml:space="preserve">clare restoration procedure, </w:t>
+      </w:r>
+      <w:r>
+        <w:rPr>
+          <w:b/>
+        </w:rPr>
+        <w:t>when it occurred</w:t>
+      </w:r>
+      <w:r>
+        <w:rPr>
+          <w:b/>
+        </w:rPr>
+        <w:t>, and the</w:t>
+      </w:r>
+      <w:r>
+        <w:rPr>
+          <w:b/>
+        </w:rPr>
+        <w:t xml:space="preserve"> visit it is part of</w:t>
+      </w:r>
+    </w:p>
+    <w:p>
+      <w:proofErr w:type="gramStart"/>
+      <w:r>
+        <w:rPr>
+          <w:i/>
+        </w:rPr>
+        <w:t>:</w:t>
+      </w:r>
+      <w:r>
+        <w:rPr>
+          <w:i/>
+        </w:rPr>
+        <w:t>visit</w:t>
+      </w:r>
+      <w:proofErr w:type="gramEnd"/>
+      <w:r>
+        <w:rPr>
+          <w:i/>
+        </w:rPr>
+        <w:t xml:space="preserve"> </w:t>
+      </w:r>
+      <w:proofErr w:type="spellStart"/>
+      <w:r>
+        <w:rPr>
+          <w:b/>
+        </w:rPr>
+        <w:t>rdf:type</w:t>
+      </w:r>
+      <w:proofErr w:type="spellEnd"/>
+      <w:r>
+        <w:rPr>
+          <w:b/>
+        </w:rPr>
+        <w:t xml:space="preserve"> </w:t>
+      </w:r>
+      <w:r>
+        <w:t>:</w:t>
+      </w:r>
+      <w:r>
+        <w:t>Dental Visit</w:t>
+      </w:r>
+    </w:p>
+    <w:p>
+      <w:proofErr w:type="gramStart"/>
+      <w:r>
+        <w:rPr>
+          <w:i/>
+        </w:rPr>
+        <w:t>:</w:t>
+      </w:r>
+      <w:r>
+        <w:rPr>
+          <w:i/>
+        </w:rPr>
+        <w:t>procedure</w:t>
+      </w:r>
+      <w:proofErr w:type="gramEnd"/>
+      <w:r>
+        <w:rPr>
+          <w:i/>
+        </w:rPr>
+        <w:t xml:space="preserve"> </w:t>
+      </w:r>
+      <w:proofErr w:type="spellStart"/>
+      <w:r>
+        <w:rPr>
+          <w:b/>
+        </w:rPr>
+        <w:t>rdf:type</w:t>
+      </w:r>
+      <w:proofErr w:type="spellEnd"/>
+      <w:r>
+        <w:rPr>
+          <w:b/>
+        </w:rPr>
+        <w:t xml:space="preserve"> </w:t>
+      </w:r>
+      <w:r>
+        <w:t>:</w:t>
+      </w:r>
+      <w:r>
+        <w:t xml:space="preserve">Fixed </w:t>
+      </w:r>
+      <w:proofErr w:type="spellStart"/>
+      <w:r>
+        <w:t>Pontic</w:t>
+      </w:r>
+      <w:proofErr w:type="spellEnd"/>
+      <w:r>
+        <w:t xml:space="preserve"> Attachment Procedure</w:t>
+      </w:r>
+      <w:r>
+        <w:t>**</w:t>
+      </w:r>
+    </w:p>
+    <w:p>
+      <w:pPr>
+        <w:rPr>
+          <w:i/>
+        </w:rPr>
+      </w:pPr>
+      <w:proofErr w:type="gramStart"/>
+      <w:r>
+        <w:rPr>
+          <w:i/>
+        </w:rPr>
+        <w:t>:</w:t>
+      </w:r>
+      <w:r>
+        <w:rPr>
+          <w:i/>
+        </w:rPr>
+        <w:t>procedure</w:t>
+      </w:r>
+      <w:proofErr w:type="gramEnd"/>
+      <w:r>
+        <w:rPr>
+          <w:i/>
+        </w:rPr>
+        <w:t xml:space="preserve"> </w:t>
+      </w:r>
+      <w:r>
+        <w:rPr>
+          <w:b/>
+        </w:rPr>
+        <w:t xml:space="preserve">part of </w:t>
+      </w:r>
+      <w:r>
+        <w:rPr>
+          <w:i/>
+        </w:rPr>
+        <w:t>:</w:t>
+      </w:r>
+      <w:r>
+        <w:rPr>
+          <w:i/>
+        </w:rPr>
+        <w:t>visit</w:t>
+      </w:r>
+    </w:p>
+    <w:p>
+      <w:proofErr w:type="gramStart"/>
+      <w:r>
+        <w:rPr>
+          <w:i/>
+        </w:rPr>
+        <w:t>:</w:t>
+      </w:r>
+      <w:r>
+        <w:rPr>
+          <w:i/>
+        </w:rPr>
+        <w:t>procedure</w:t>
+      </w:r>
+      <w:proofErr w:type="gramEnd"/>
+      <w:r>
+        <w:rPr>
+          <w:i/>
+        </w:rPr>
+        <w:t xml:space="preserve"> </w:t>
+      </w:r>
+      <w:r>
+        <w:rPr>
+          <w:b/>
+        </w:rPr>
+        <w:t xml:space="preserve">occurrence date </w:t>
+      </w:r>
+      <w:r>
+        <w:t>&lt;</w:t>
+      </w:r>
+      <w:proofErr w:type="spellStart"/>
+      <w:r>
+        <w:t>xsd:dateTime</w:t>
+      </w:r>
+      <w:proofErr w:type="spellEnd"/>
+      <w:r>
+        <w:t>&gt;</w:t>
+      </w:r>
+      <w:r>
+        <w:t xml:space="preserve"> ## this is optional</w:t>
+      </w:r>
+    </w:p>
+    <w:p/>
+    <w:p>
+      <w:pPr>
+        <w:rPr>
+          <w:b/>
+        </w:rPr>
+      </w:pPr>
+      <w:r>
+        <w:rPr>
+          <w:b/>
+        </w:rPr>
+        <w:t>- Specify the inputs and outputs of procedure</w:t>
+      </w:r>
+    </w:p>
+    <w:p>
+      <w:pPr>
+        <w:rPr>
+          <w:i/>
+        </w:rPr>
+      </w:pPr>
+      <w:proofErr w:type="gramStart"/>
+      <w:r>
+        <w:rPr>
+          <w:i/>
+        </w:rPr>
+        <w:t>:</w:t>
+      </w:r>
+      <w:r>
+        <w:rPr>
+          <w:i/>
+        </w:rPr>
+        <w:t>procedure</w:t>
+      </w:r>
+      <w:proofErr w:type="gramEnd"/>
+      <w:r>
+        <w:rPr>
+          <w:i/>
+        </w:rPr>
+        <w:t xml:space="preserve"> </w:t>
+      </w:r>
+      <w:proofErr w:type="spellStart"/>
+      <w:r>
+        <w:rPr>
+          <w:b/>
+        </w:rPr>
+        <w:t>has_specified_input</w:t>
+      </w:r>
+      <w:proofErr w:type="spellEnd"/>
+      <w:r>
+        <w:rPr>
+          <w:b/>
+        </w:rPr>
+        <w:t xml:space="preserve">  </w:t>
+      </w:r>
+      <w:r>
+        <w:rPr>
+          <w:i/>
+        </w:rPr>
+        <w:t>:</w:t>
+      </w:r>
+      <w:r>
+        <w:rPr>
+          <w:i/>
+        </w:rPr>
+        <w:t>material</w:t>
+      </w:r>
+      <w:r>
+        <w:rPr>
+          <w:i/>
+        </w:rPr>
+        <w:t xml:space="preserve"> </w:t>
+      </w:r>
+      <w:r>
+        <w:rPr>
+          <w:b/>
+          <w:color w:val="FF0000"/>
+        </w:rPr>
+        <w:t>NB: There are more than one.</w:t>
+      </w:r>
       <w:bookmarkStart w:id="0" w:name="_GoBack"/>
       <w:bookmarkEnd w:id="0"/>
     </w:p>
@@ -350,75 +808,46 @@
         <w:rPr>
           <w:i/>
         </w:rPr>
-        <w:t>:material</w:t>
-      </w:r>
-      <w:proofErr w:type="gramEnd"/>
-      <w:r>
-        <w:t xml:space="preserve"> </w:t>
-      </w:r>
-      <w:r>
-        <w:rPr>
-          <w:b/>
-        </w:rPr>
-        <w:t>part of</w:t>
-      </w:r>
-      <w:r>
-        <w:t xml:space="preserve"> </w:t>
-      </w:r>
-      <w:r>
-        <w:rPr>
-          <w:i/>
-        </w:rPr>
-        <w:t>:prosthetic tooth</w:t>
-      </w:r>
-    </w:p>
-    <w:p>
-      <w:proofErr w:type="gramStart"/>
-      <w:r>
-        <w:rPr>
-          <w:i/>
-        </w:rPr>
-        <w:t>:prosthetic</w:t>
-      </w:r>
-      <w:proofErr w:type="gramEnd"/>
-      <w:r>
-        <w:rPr>
-          <w:i/>
-        </w:rPr>
-        <w:t xml:space="preserve"> tooth</w:t>
-      </w:r>
-      <w:r>
-        <w:t xml:space="preserve"> </w:t>
-      </w:r>
-      <w:r>
-        <w:rPr>
-          <w:b/>
-        </w:rPr>
-        <w:t>part of</w:t>
-      </w:r>
-      <w:r>
-        <w:rPr>
-          <w:i/>
-        </w:rPr>
-        <w:t xml:space="preserve"> :</w:t>
-      </w:r>
-      <w:r>
-        <w:rPr>
-          <w:i/>
-        </w:rPr>
-        <w:t xml:space="preserve">fixed </w:t>
-      </w:r>
-      <w:r>
-        <w:rPr>
-          <w:i/>
-        </w:rPr>
-        <w:t xml:space="preserve">partial </w:t>
-      </w:r>
-      <w:r>
-        <w:rPr>
-          <w:i/>
-        </w:rPr>
-        <w:t>denture</w:t>
+        <w:t>:</w:t>
+      </w:r>
+      <w:r>
+        <w:rPr>
+          <w:i/>
+        </w:rPr>
+        <w:t>procedure</w:t>
+      </w:r>
+      <w:proofErr w:type="gramEnd"/>
+      <w:r>
+        <w:rPr>
+          <w:i/>
+        </w:rPr>
+        <w:t xml:space="preserve"> </w:t>
+      </w:r>
+      <w:proofErr w:type="spellStart"/>
+      <w:r>
+        <w:rPr>
+          <w:b/>
+        </w:rPr>
+        <w:t>has_specified_input</w:t>
+      </w:r>
+      <w:proofErr w:type="spellEnd"/>
+      <w:r>
+        <w:rPr>
+          <w:b/>
+        </w:rPr>
+        <w:t xml:space="preserve">  </w:t>
+      </w:r>
+      <w:r>
+        <w:rPr>
+          <w:i/>
+        </w:rPr>
+        <w:t>:</w:t>
+      </w:r>
+      <w:r>
+        <w:rPr>
+          <w:i/>
+        </w:rPr>
+        <w:t>provider</w:t>
       </w:r>
     </w:p>
     <w:p>
@@ -438,50 +867,40 @@
         <w:rPr>
           <w:i/>
         </w:rPr>
-        <w:t>fixed</w:t>
-      </w:r>
-      <w:proofErr w:type="gramEnd"/>
-      <w:r>
-        <w:rPr>
-          <w:i/>
-        </w:rPr>
-        <w:t xml:space="preserve"> </w:t>
-      </w:r>
-      <w:r>
-        <w:rPr>
-          <w:i/>
-        </w:rPr>
-        <w:t xml:space="preserve">partial </w:t>
-      </w:r>
-      <w:r>
-        <w:rPr>
-          <w:i/>
-        </w:rPr>
-        <w:t>denture</w:t>
-      </w:r>
-      <w:r>
-        <w:t xml:space="preserve"> </w:t>
-      </w:r>
-      <w:r>
-        <w:rPr>
-          <w:b/>
-        </w:rPr>
-        <w:t>part of</w:t>
-      </w:r>
-      <w:r>
-        <w:t xml:space="preserve"> </w:t>
-      </w:r>
-      <w:r>
-        <w:rPr>
-          <w:i/>
-        </w:rPr>
-        <w:t>:</w:t>
-      </w:r>
-      <w:r>
-        <w:rPr>
-          <w:i/>
-        </w:rPr>
-        <w:t>patient</w:t>
+        <w:t>procedure</w:t>
+      </w:r>
+      <w:proofErr w:type="gramEnd"/>
+      <w:r>
+        <w:rPr>
+          <w:i/>
+        </w:rPr>
+        <w:t xml:space="preserve"> </w:t>
+      </w:r>
+      <w:proofErr w:type="spellStart"/>
+      <w:r>
+        <w:rPr>
+          <w:b/>
+        </w:rPr>
+        <w:t>has_specified_input</w:t>
+      </w:r>
+      <w:proofErr w:type="spellEnd"/>
+      <w:r>
+        <w:rPr>
+          <w:b/>
+        </w:rPr>
+        <w:t xml:space="preserve"> </w:t>
+      </w:r>
+      <w:r>
+        <w:rPr>
+          <w:i/>
+        </w:rPr>
+        <w:t xml:space="preserve">:prosthetic </w:t>
+      </w:r>
+      <w:r>
+        <w:rPr>
+          <w:i/>
+        </w:rPr>
+        <w:t>tooth</w:t>
       </w:r>
     </w:p>
     <w:p>
@@ -490,75 +909,102 @@
           <w:i/>
         </w:rPr>
       </w:pPr>
+      <w:proofErr w:type="gramStart"/>
+      <w:r>
+        <w:rPr>
+          <w:i/>
+        </w:rPr>
+        <w:t>:</w:t>
+      </w:r>
+      <w:r>
+        <w:rPr>
+          <w:i/>
+        </w:rPr>
+        <w:t>procedure</w:t>
+      </w:r>
+      <w:proofErr w:type="gramEnd"/>
+      <w:r>
+        <w:rPr>
+          <w:i/>
+        </w:rPr>
+        <w:t xml:space="preserve"> </w:t>
+      </w:r>
+      <w:proofErr w:type="spellStart"/>
+      <w:r>
+        <w:rPr>
+          <w:b/>
+        </w:rPr>
+        <w:t>has_specified_output</w:t>
+      </w:r>
+      <w:proofErr w:type="spellEnd"/>
+      <w:r>
+        <w:rPr>
+          <w:b/>
+        </w:rPr>
+        <w:t xml:space="preserve"> </w:t>
+      </w:r>
+      <w:r>
+        <w:rPr>
+          <w:i/>
+        </w:rPr>
+        <w:t xml:space="preserve">:prosthetic </w:t>
+      </w:r>
+      <w:r>
+        <w:rPr>
+          <w:i/>
+        </w:rPr>
+        <w:t>tooth</w:t>
+      </w:r>
     </w:p>
     <w:p>
       <w:pPr>
         <w:rPr>
-          <w:b/>
+          <w:i/>
         </w:rPr>
       </w:pPr>
-      <w:r>
-        <w:rPr>
-          <w:b/>
-          <w:i/>
-        </w:rPr>
-        <w:t xml:space="preserve">- </w:t>
-      </w:r>
-      <w:r>
-        <w:rPr>
-          <w:b/>
-        </w:rPr>
-        <w:t>De</w:t>
-      </w:r>
-      <w:r>
-        <w:rPr>
-          <w:b/>
-        </w:rPr>
-        <w:t xml:space="preserve">clare restoration procedure, </w:t>
-      </w:r>
-      <w:r>
-        <w:rPr>
-          <w:b/>
-        </w:rPr>
-        <w:t>when it occurred</w:t>
-      </w:r>
-      <w:r>
-        <w:rPr>
-          <w:b/>
-        </w:rPr>
-        <w:t>, and the</w:t>
-      </w:r>
-      <w:r>
-        <w:rPr>
-          <w:b/>
-        </w:rPr>
-        <w:t xml:space="preserve"> visit it is part of</w:t>
-      </w:r>
-    </w:p>
-    <w:p>
-      <w:proofErr w:type="gramStart"/>
-      <w:r>
-        <w:rPr>
-          <w:i/>
-        </w:rPr>
-        <w:t>:</w:t>
-      </w:r>
-      <w:r>
-        <w:rPr>
-          <w:i/>
-        </w:rPr>
-        <w:t>visit</w:t>
-      </w:r>
-      <w:proofErr w:type="gramEnd"/>
-      <w:r>
-        <w:rPr>
-          <w:i/>
-        </w:rPr>
-        <w:t xml:space="preserve"> </w:t>
+    </w:p>
+    <w:p>
+      <w:pPr>
+        <w:rPr>
+          <w:b/>
+        </w:rPr>
+      </w:pPr>
+      <w:r>
+        <w:rPr>
+          <w:b/>
+        </w:rPr>
+        <w:t>- Declare CDT code and what it is about</w:t>
+      </w:r>
+    </w:p>
+    <w:p>
+      <w:proofErr w:type="gramStart"/>
+      <w:r>
+        <w:rPr>
+          <w:i/>
+        </w:rPr>
+        <w:t>:</w:t>
       </w:r>
       <w:proofErr w:type="spellStart"/>
       <w:r>
         <w:rPr>
+          <w:i/>
+        </w:rPr>
+        <w:t>cdt</w:t>
+      </w:r>
+      <w:proofErr w:type="spellEnd"/>
+      <w:proofErr w:type="gramEnd"/>
+      <w:r>
+        <w:rPr>
+          <w:i/>
+        </w:rPr>
+        <w:t xml:space="preserve"> code</w:t>
+      </w:r>
+      <w:r>
+        <w:t xml:space="preserve"> </w:t>
+      </w:r>
+      <w:proofErr w:type="spellStart"/>
+      <w:r>
+        <w:rPr>
           <w:b/>
         </w:rPr>
         <w:t>rdf:type</w:t>
@@ -574,11 +1020,49 @@
         <w:t>:</w:t>
       </w:r>
       <w:r>
-        <w:t>Dental Visit</w:t>
-      </w:r>
-    </w:p>
-    <w:p>
-      <w:proofErr w:type="gramStart"/>
+        <w:t>Billing Code **</w:t>
+      </w:r>
+    </w:p>
+    <w:p>
+      <w:pPr>
+        <w:rPr>
+          <w:i/>
+        </w:rPr>
+      </w:pPr>
+      <w:proofErr w:type="gramStart"/>
+      <w:r>
+        <w:rPr>
+          <w:i/>
+        </w:rPr>
+        <w:t>:</w:t>
+      </w:r>
+      <w:proofErr w:type="spellStart"/>
+      <w:r>
+        <w:rPr>
+          <w:i/>
+        </w:rPr>
+        <w:t>cdt</w:t>
+      </w:r>
+      <w:proofErr w:type="spellEnd"/>
+      <w:proofErr w:type="gramEnd"/>
+      <w:r>
+        <w:rPr>
+          <w:i/>
+        </w:rPr>
+        <w:t xml:space="preserve"> code</w:t>
+      </w:r>
+      <w:r>
+        <w:t xml:space="preserve"> </w:t>
+      </w:r>
+      <w:r>
+        <w:rPr>
+          <w:b/>
+        </w:rPr>
+        <w:t>is about</w:t>
+      </w:r>
+      <w:r>
+        <w:t xml:space="preserve"> </w:t>
+      </w:r>
       <w:r>
         <w:rPr>
           <w:i/>
@@ -591,422 +1075,9 @@
         </w:rPr>
         <w:t>procedure</w:t>
       </w:r>
-      <w:proofErr w:type="gramEnd"/>
-      <w:r>
-        <w:rPr>
-          <w:i/>
-        </w:rPr>
-        <w:t xml:space="preserve"> </w:t>
-      </w:r>
-      <w:proofErr w:type="spellStart"/>
-      <w:r>
-        <w:rPr>
-          <w:b/>
-        </w:rPr>
-        <w:t>rdf:type</w:t>
-      </w:r>
-      <w:proofErr w:type="spellEnd"/>
-      <w:r>
-        <w:rPr>
-          <w:b/>
-        </w:rPr>
-        <w:t xml:space="preserve"> </w:t>
-      </w:r>
-      <w:r>
-        <w:t>:</w:t>
-      </w:r>
-      <w:r>
-        <w:t xml:space="preserve"> </w:t>
-      </w:r>
-      <w:r>
-        <w:t>Fixed Partial Denture P</w:t>
-      </w:r>
-      <w:r>
-        <w:t>rocedure</w:t>
-      </w:r>
-    </w:p>
-    <w:p>
-      <w:pPr>
-        <w:rPr>
-          <w:i/>
-        </w:rPr>
-      </w:pPr>
-      <w:proofErr w:type="gramStart"/>
-      <w:r>
-        <w:rPr>
-          <w:i/>
-        </w:rPr>
-        <w:t>:</w:t>
-      </w:r>
-      <w:r>
-        <w:rPr>
-          <w:i/>
-        </w:rPr>
-        <w:t>procedure</w:t>
-      </w:r>
-      <w:proofErr w:type="gramEnd"/>
-      <w:r>
-        <w:rPr>
-          <w:i/>
-        </w:rPr>
-        <w:t xml:space="preserve"> </w:t>
-      </w:r>
-      <w:r>
-        <w:rPr>
-          <w:b/>
-        </w:rPr>
-        <w:t xml:space="preserve">part of </w:t>
-      </w:r>
-      <w:r>
-        <w:rPr>
-          <w:i/>
-        </w:rPr>
-        <w:t>:</w:t>
-      </w:r>
-      <w:r>
-        <w:rPr>
-          <w:i/>
-        </w:rPr>
-        <w:t>visit</w:t>
-      </w:r>
-    </w:p>
-    <w:p>
-      <w:proofErr w:type="gramStart"/>
-      <w:r>
-        <w:rPr>
-          <w:i/>
-        </w:rPr>
-        <w:t>:</w:t>
-      </w:r>
-      <w:r>
-        <w:rPr>
-          <w:i/>
-        </w:rPr>
-        <w:t>procedure</w:t>
-      </w:r>
-      <w:proofErr w:type="gramEnd"/>
-      <w:r>
-        <w:rPr>
-          <w:i/>
-        </w:rPr>
-        <w:t xml:space="preserve"> </w:t>
-      </w:r>
-      <w:r>
-        <w:rPr>
-          <w:b/>
-        </w:rPr>
-        <w:t xml:space="preserve">occurrence date </w:t>
-      </w:r>
-      <w:r>
-        <w:t>&lt;</w:t>
-      </w:r>
-      <w:proofErr w:type="spellStart"/>
-      <w:r>
-        <w:t>xsd:dateTime</w:t>
-      </w:r>
-      <w:proofErr w:type="spellEnd"/>
-      <w:r>
-        <w:t>&gt;</w:t>
-      </w:r>
-      <w:r>
-        <w:t xml:space="preserve"> ## this is optional</w:t>
-      </w:r>
     </w:p>
     <w:p/>
     <w:p>
-      <w:pPr>
-        <w:rPr>
-          <w:b/>
-        </w:rPr>
-      </w:pPr>
-      <w:r>
-        <w:rPr>
-          <w:b/>
-        </w:rPr>
-        <w:t>- Specify the inputs and outputs of procedure</w:t>
-      </w:r>
-    </w:p>
-    <w:p>
-      <w:pPr>
-        <w:rPr>
-          <w:i/>
-        </w:rPr>
-      </w:pPr>
-      <w:proofErr w:type="gramStart"/>
-      <w:r>
-        <w:rPr>
-          <w:i/>
-        </w:rPr>
-        <w:t>:</w:t>
-      </w:r>
-      <w:r>
-        <w:rPr>
-          <w:i/>
-        </w:rPr>
-        <w:t>procedure</w:t>
-      </w:r>
-      <w:proofErr w:type="gramEnd"/>
-      <w:r>
-        <w:rPr>
-          <w:i/>
-        </w:rPr>
-        <w:t xml:space="preserve"> </w:t>
-      </w:r>
-      <w:proofErr w:type="spellStart"/>
-      <w:r>
-        <w:rPr>
-          <w:b/>
-        </w:rPr>
-        <w:t>has_specified_input</w:t>
-      </w:r>
-      <w:proofErr w:type="spellEnd"/>
-      <w:r>
-        <w:rPr>
-          <w:b/>
-        </w:rPr>
-        <w:t xml:space="preserve">  </w:t>
-      </w:r>
-      <w:r>
-        <w:rPr>
-          <w:i/>
-        </w:rPr>
-        <w:t>:</w:t>
-      </w:r>
-      <w:r>
-        <w:rPr>
-          <w:i/>
-        </w:rPr>
-        <w:t>provider</w:t>
-      </w:r>
-    </w:p>
-    <w:p>
-      <w:pPr>
-        <w:rPr>
-          <w:i/>
-        </w:rPr>
-      </w:pPr>
-      <w:proofErr w:type="gramStart"/>
-      <w:r>
-        <w:rPr>
-          <w:i/>
-        </w:rPr>
-        <w:t>:</w:t>
-      </w:r>
-      <w:r>
-        <w:rPr>
-          <w:i/>
-        </w:rPr>
-        <w:t>procedure</w:t>
-      </w:r>
-      <w:proofErr w:type="gramEnd"/>
-      <w:r>
-        <w:rPr>
-          <w:i/>
-        </w:rPr>
-        <w:t xml:space="preserve"> </w:t>
-      </w:r>
-      <w:proofErr w:type="spellStart"/>
-      <w:r>
-        <w:rPr>
-          <w:b/>
-        </w:rPr>
-        <w:t>has_specified_input</w:t>
-      </w:r>
-      <w:proofErr w:type="spellEnd"/>
-      <w:r>
-        <w:rPr>
-          <w:b/>
-        </w:rPr>
-        <w:t xml:space="preserve"> </w:t>
-      </w:r>
-      <w:r>
-        <w:rPr>
-          <w:i/>
-        </w:rPr>
-        <w:t xml:space="preserve">:prosthetic </w:t>
-      </w:r>
-      <w:r>
-        <w:rPr>
-          <w:i/>
-        </w:rPr>
-        <w:t>tooth</w:t>
-      </w:r>
-    </w:p>
-    <w:p>
-      <w:pPr>
-        <w:rPr>
-          <w:i/>
-        </w:rPr>
-      </w:pPr>
-      <w:proofErr w:type="gramStart"/>
-      <w:r>
-        <w:rPr>
-          <w:i/>
-        </w:rPr>
-        <w:t>:</w:t>
-      </w:r>
-      <w:r>
-        <w:rPr>
-          <w:i/>
-        </w:rPr>
-        <w:t>procedure</w:t>
-      </w:r>
-      <w:proofErr w:type="gramEnd"/>
-      <w:r>
-        <w:rPr>
-          <w:i/>
-        </w:rPr>
-        <w:t xml:space="preserve"> </w:t>
-      </w:r>
-      <w:proofErr w:type="spellStart"/>
-      <w:r>
-        <w:rPr>
-          <w:b/>
-        </w:rPr>
-        <w:t>has_specified_output</w:t>
-      </w:r>
-      <w:proofErr w:type="spellEnd"/>
-      <w:r>
-        <w:rPr>
-          <w:b/>
-        </w:rPr>
-        <w:t xml:space="preserve"> </w:t>
-      </w:r>
-      <w:r>
-        <w:rPr>
-          <w:i/>
-        </w:rPr>
-        <w:t xml:space="preserve">:prosthetic </w:t>
-      </w:r>
-      <w:r>
-        <w:rPr>
-          <w:i/>
-        </w:rPr>
-        <w:t>tooth</w:t>
-      </w:r>
-    </w:p>
-    <w:p>
-      <w:pPr>
-        <w:rPr>
-          <w:i/>
-        </w:rPr>
-      </w:pPr>
-    </w:p>
-    <w:p>
-      <w:pPr>
-        <w:rPr>
-          <w:b/>
-        </w:rPr>
-      </w:pPr>
-      <w:r>
-        <w:rPr>
-          <w:b/>
-        </w:rPr>
-        <w:t>- Declare CDT code and what it is about</w:t>
-      </w:r>
-    </w:p>
-    <w:p>
-      <w:proofErr w:type="gramStart"/>
-      <w:r>
-        <w:rPr>
-          <w:i/>
-        </w:rPr>
-        <w:t>:</w:t>
-      </w:r>
-      <w:proofErr w:type="spellStart"/>
-      <w:r>
-        <w:rPr>
-          <w:i/>
-        </w:rPr>
-        <w:t>cdt</w:t>
-      </w:r>
-      <w:proofErr w:type="spellEnd"/>
-      <w:proofErr w:type="gramEnd"/>
-      <w:r>
-        <w:rPr>
-          <w:i/>
-        </w:rPr>
-        <w:t xml:space="preserve"> code</w:t>
-      </w:r>
-      <w:r>
-        <w:t xml:space="preserve"> </w:t>
-      </w:r>
-      <w:proofErr w:type="spellStart"/>
-      <w:r>
-        <w:rPr>
-          <w:b/>
-        </w:rPr>
-        <w:t>rdf:type</w:t>
-      </w:r>
-      <w:proofErr w:type="spellEnd"/>
-      <w:r>
-        <w:rPr>
-          <w:b/>
-        </w:rPr>
-        <w:t xml:space="preserve"> </w:t>
-      </w:r>
-      <w:r>
-        <w:t>:</w:t>
-      </w:r>
-      <w:r>
-        <w:t>Billing Code **</w:t>
-      </w:r>
-    </w:p>
-    <w:p>
-      <w:pPr>
-        <w:rPr>
-          <w:i/>
-        </w:rPr>
-      </w:pPr>
-      <w:proofErr w:type="gramStart"/>
-      <w:r>
-        <w:rPr>
-          <w:i/>
-        </w:rPr>
-        <w:t>:</w:t>
-      </w:r>
-      <w:proofErr w:type="spellStart"/>
-      <w:r>
-        <w:rPr>
-          <w:i/>
-        </w:rPr>
-        <w:t>cdt</w:t>
-      </w:r>
-      <w:proofErr w:type="spellEnd"/>
-      <w:proofErr w:type="gramEnd"/>
-      <w:r>
-        <w:rPr>
-          <w:i/>
-        </w:rPr>
-        <w:t xml:space="preserve"> code</w:t>
-      </w:r>
-      <w:r>
-        <w:t xml:space="preserve"> </w:t>
-      </w:r>
-      <w:r>
-        <w:rPr>
-          <w:b/>
-        </w:rPr>
-        <w:t>is about</w:t>
-      </w:r>
-      <w:r>
-        <w:t xml:space="preserve"> </w:t>
-      </w:r>
-      <w:r>
-        <w:rPr>
-          <w:i/>
-        </w:rPr>
-        <w:t>:</w:t>
-      </w:r>
-      <w:r>
-        <w:rPr>
-          <w:i/>
-        </w:rPr>
-        <w:t>procedure</w:t>
-      </w:r>
-    </w:p>
-    <w:p/>
-    <w:p>
       <w:r>
         <w:rPr>
           <w:b/>
@@ -1085,12 +1156,12 @@
     </w:p>
     <w:p>
       <w:r>
+        <w:lastRenderedPageBreak/>
         <w:t>‘6253’</w:t>
       </w:r>
     </w:p>
     <w:p>
       <w:r>
-        <w:lastRenderedPageBreak/>
         <w:t>‘6254’</w:t>
       </w:r>
     </w:p>

</xml_diff>